<commit_message>
updated some references again
</commit_message>
<xml_diff>
--- a/I1/Current_Working_Directory/E2/ABM-E2-Business model.docx
+++ b/I1/Current_Working_Directory/E2/ABM-E2-Business model.docx
@@ -1,6 +1,6 @@
 
 <file path=word/document.xml><?xml version="1.0" encoding="utf-8"?>
-<w:document xmlns:wpc="http://schemas.microsoft.com/office/word/2010/wordprocessingCanvas" xmlns:cx="http://schemas.microsoft.com/office/drawing/2014/chartex" xmlns:mc="http://schemas.openxmlformats.org/markup-compatibility/2006" xmlns:o="urn:schemas-microsoft-com:office:office" xmlns:r="http://schemas.openxmlformats.org/officeDocument/2006/relationships" xmlns:m="http://schemas.openxmlformats.org/officeDocument/2006/math" xmlns:v="urn:schemas-microsoft-com:vml" xmlns:wp14="http://schemas.microsoft.com/office/word/2010/wordprocessingDrawing" xmlns:wp="http://schemas.openxmlformats.org/drawingml/2006/wordprocessingDrawing" xmlns:w10="urn:schemas-microsoft-com:office:word" xmlns:w="http://schemas.openxmlformats.org/wordprocessingml/2006/main" xmlns:w14="http://schemas.microsoft.com/office/word/2010/wordml" xmlns:w15="http://schemas.microsoft.com/office/word/2012/wordml" xmlns:w16se="http://schemas.microsoft.com/office/word/2015/wordml/symex" xmlns:wpg="http://schemas.microsoft.com/office/word/2010/wordprocessingGroup" xmlns:wpi="http://schemas.microsoft.com/office/word/2010/wordprocessingInk" xmlns:wne="http://schemas.microsoft.com/office/word/2006/wordml" xmlns:wps="http://schemas.microsoft.com/office/word/2010/wordprocessingShape" mc:Ignorable="w14 w15 w16se wp14">
+<w:document xmlns:wpc="http://schemas.microsoft.com/office/word/2010/wordprocessingCanvas" xmlns:cx="http://schemas.microsoft.com/office/drawing/2014/chartex" xmlns:cx1="http://schemas.microsoft.com/office/drawing/2015/9/8/chartex" xmlns:mc="http://schemas.openxmlformats.org/markup-compatibility/2006" xmlns:o="urn:schemas-microsoft-com:office:office" xmlns:r="http://schemas.openxmlformats.org/officeDocument/2006/relationships" xmlns:m="http://schemas.openxmlformats.org/officeDocument/2006/math" xmlns:v="urn:schemas-microsoft-com:vml" xmlns:wp14="http://schemas.microsoft.com/office/word/2010/wordprocessingDrawing" xmlns:wp="http://schemas.openxmlformats.org/drawingml/2006/wordprocessingDrawing" xmlns:w10="urn:schemas-microsoft-com:office:word" xmlns:w="http://schemas.openxmlformats.org/wordprocessingml/2006/main" xmlns:w14="http://schemas.microsoft.com/office/word/2010/wordml" xmlns:w15="http://schemas.microsoft.com/office/word/2012/wordml" xmlns:w16se="http://schemas.microsoft.com/office/word/2015/wordml/symex" xmlns:wpg="http://schemas.microsoft.com/office/word/2010/wordprocessingGroup" xmlns:wpi="http://schemas.microsoft.com/office/word/2010/wordprocessingInk" xmlns:wne="http://schemas.microsoft.com/office/word/2006/wordml" xmlns:wps="http://schemas.microsoft.com/office/word/2010/wordprocessingShape" mc:Ignorable="w14 w15 w16se wp14">
   <w:body>
     <w:p>
       <w:pPr>
@@ -756,8 +756,6 @@
         <w:lastRenderedPageBreak/>
         <w:t>Съдържание</w:t>
       </w:r>
-      <w:bookmarkStart w:id="0" w:name="_GoBack"/>
-      <w:bookmarkEnd w:id="0"/>
     </w:p>
     <w:sdt>
       <w:sdtPr>
@@ -8655,7 +8653,7 @@
       <w:r>
         <w:br w:type="page"/>
       </w:r>
-      <w:bookmarkStart w:id="1" w:name="_Toc447095880"/>
+      <w:bookmarkStart w:id="0" w:name="_Toc447095880"/>
       <w:r>
         <w:rPr>
           <w:lang w:val="bg-BG"/>
@@ -8668,13 +8666,13 @@
       <w:pPr>
         <w:pStyle w:val="Heading1"/>
       </w:pPr>
-      <w:bookmarkStart w:id="2" w:name="_Toc440132951"/>
-      <w:bookmarkStart w:id="3" w:name="_Toc442616891"/>
+      <w:bookmarkStart w:id="1" w:name="_Toc440132951"/>
+      <w:bookmarkStart w:id="2" w:name="_Toc442616891"/>
       <w:r>
         <w:t>Въведение</w:t>
       </w:r>
+      <w:bookmarkEnd w:id="1"/>
       <w:bookmarkEnd w:id="2"/>
-      <w:bookmarkEnd w:id="3"/>
     </w:p>
     <w:p>
       <w:pPr>
@@ -8684,18 +8682,18 @@
           <w:lang w:val="bg-BG"/>
         </w:rPr>
       </w:pPr>
-      <w:bookmarkStart w:id="4" w:name="_Toc440132952"/>
+      <w:bookmarkStart w:id="3" w:name="_Toc440132952"/>
+      <w:bookmarkStart w:id="4" w:name="_Toc442616892"/>
       <w:bookmarkStart w:id="5" w:name="_Toc456598588"/>
       <w:bookmarkStart w:id="6" w:name="_Toc456600919"/>
-      <w:bookmarkStart w:id="7" w:name="_Toc442616892"/>
       <w:r>
         <w:rPr>
           <w:lang w:val="bg-BG"/>
         </w:rPr>
         <w:t>Цел</w:t>
       </w:r>
+      <w:bookmarkEnd w:id="3"/>
       <w:bookmarkEnd w:id="4"/>
-      <w:bookmarkEnd w:id="7"/>
     </w:p>
     <w:p>
       <w:pPr>
@@ -8749,8 +8747,8 @@
       <w:pPr>
         <w:pStyle w:val="Heading2"/>
       </w:pPr>
-      <w:bookmarkStart w:id="8" w:name="_Toc440132953"/>
-      <w:bookmarkStart w:id="9" w:name="_Toc442616893"/>
+      <w:bookmarkStart w:id="7" w:name="_Toc440132953"/>
+      <w:bookmarkStart w:id="8" w:name="_Toc442616893"/>
       <w:bookmarkEnd w:id="5"/>
       <w:bookmarkEnd w:id="6"/>
       <w:r>
@@ -8759,8 +8757,8 @@
         </w:rPr>
         <w:t>Дефиниции, акроними и абревиатури</w:t>
       </w:r>
+      <w:bookmarkEnd w:id="7"/>
       <w:bookmarkEnd w:id="8"/>
-      <w:bookmarkEnd w:id="9"/>
     </w:p>
     <w:p>
       <w:pPr>
@@ -8790,7 +8788,15 @@
         <w:rPr>
           <w:lang w:val="bg-BG"/>
         </w:rPr>
-        <w:t>ABM-4-I1-Glossary</w:t>
+        <w:t>ABM-</w:t>
+      </w:r>
+      <w:bookmarkStart w:id="9" w:name="_GoBack"/>
+      <w:bookmarkEnd w:id="9"/>
+      <w:r>
+        <w:rPr>
+          <w:lang w:val="bg-BG"/>
+        </w:rPr>
+        <w:t>I1-Glossary</w:t>
       </w:r>
       <w:r>
         <w:rPr>
@@ -8825,7 +8831,7 @@
         </w:rPr>
       </w:pPr>
       <w:bookmarkStart w:id="14" w:name="_Toc447095882"/>
-      <w:bookmarkEnd w:id="1"/>
+      <w:bookmarkEnd w:id="0"/>
       <w:bookmarkEnd w:id="12"/>
       <w:bookmarkEnd w:id="13"/>
       <w:r>
@@ -9094,6 +9100,7 @@
       <w:r>
         <w:rPr>
           <w:noProof/>
+          <w:lang w:val="en-GB" w:eastAsia="en-GB"/>
         </w:rPr>
         <w:drawing>
           <wp:inline distT="0" distB="0" distL="0" distR="0" wp14:anchorId="4151197E" wp14:editId="5F4BC12D">
@@ -9403,6 +9410,7 @@
       <w:r>
         <w:rPr>
           <w:noProof/>
+          <w:lang w:val="en-GB" w:eastAsia="en-GB"/>
         </w:rPr>
         <w:drawing>
           <wp:inline distT="0" distB="0" distL="0" distR="0" wp14:anchorId="783EC358" wp14:editId="1AD90BAB">
@@ -9614,6 +9622,7 @@
       <w:r>
         <w:rPr>
           <w:noProof/>
+          <w:lang w:val="en-GB" w:eastAsia="en-GB"/>
         </w:rPr>
         <w:drawing>
           <wp:inline distT="0" distB="0" distL="0" distR="0" wp14:anchorId="13A16CFA" wp14:editId="32DE5BBB">
@@ -9805,6 +9814,7 @@
       <w:r>
         <w:rPr>
           <w:noProof/>
+          <w:lang w:val="en-GB" w:eastAsia="en-GB"/>
         </w:rPr>
         <w:drawing>
           <wp:inline distT="0" distB="0" distL="0" distR="0" wp14:anchorId="1771F585" wp14:editId="09E4A7F7">
@@ -10094,6 +10104,7 @@
       <w:r>
         <w:rPr>
           <w:noProof/>
+          <w:lang w:val="en-GB" w:eastAsia="en-GB"/>
         </w:rPr>
         <w:drawing>
           <wp:inline distT="0" distB="0" distL="0" distR="0" wp14:anchorId="240C6E7F" wp14:editId="0BF7C7B8">
@@ -10253,6 +10264,7 @@
       <w:r>
         <w:rPr>
           <w:noProof/>
+          <w:lang w:val="en-GB" w:eastAsia="en-GB"/>
         </w:rPr>
         <w:drawing>
           <wp:inline distT="0" distB="0" distL="0" distR="0" wp14:anchorId="3BB59F8E" wp14:editId="41B6EFE4">
@@ -10418,6 +10430,7 @@
       <w:r>
         <w:rPr>
           <w:noProof/>
+          <w:lang w:val="en-GB" w:eastAsia="en-GB"/>
         </w:rPr>
         <w:drawing>
           <wp:inline distT="0" distB="0" distL="0" distR="0" wp14:anchorId="221DC77C" wp14:editId="6B7AA8BA">
@@ -10582,6 +10595,7 @@
       <w:r>
         <w:rPr>
           <w:noProof/>
+          <w:lang w:val="en-GB" w:eastAsia="en-GB"/>
         </w:rPr>
         <w:drawing>
           <wp:inline distT="0" distB="0" distL="0" distR="0" wp14:anchorId="5BA7C8C0" wp14:editId="4ECD5E37">
@@ -10902,6 +10916,7 @@
       <w:r>
         <w:rPr>
           <w:noProof/>
+          <w:lang w:val="en-GB" w:eastAsia="en-GB"/>
         </w:rPr>
         <w:drawing>
           <wp:inline distT="0" distB="0" distL="0" distR="0" wp14:anchorId="37A45679" wp14:editId="3696286A">
@@ -11008,61 +11023,7 @@
         <w:rPr>
           <w:lang w:val="bg-BG"/>
         </w:rPr>
-        <w:t>Подпроцесът представя стъп</w:t>
-      </w:r>
-      <w:r>
-        <w:rPr>
-          <w:lang w:val="bg-BG"/>
-        </w:rPr>
-        <w:t>ките при подаване на заявка за създаване</w:t>
-      </w:r>
-      <w:r>
-        <w:rPr>
-          <w:lang w:val="bg-BG"/>
-        </w:rPr>
-        <w:t xml:space="preserve"> на </w:t>
-      </w:r>
-      <w:r>
-        <w:rPr>
-          <w:lang w:val="bg-BG"/>
-        </w:rPr>
-        <w:t>карта</w:t>
-      </w:r>
-      <w:r>
-        <w:rPr>
-          <w:lang w:val="bg-BG"/>
-        </w:rPr>
-        <w:t xml:space="preserve">. Актьорът попълва молбата за </w:t>
-      </w:r>
-      <w:r>
-        <w:rPr>
-          <w:lang w:val="bg-BG"/>
-        </w:rPr>
-        <w:t>създаване</w:t>
-      </w:r>
-      <w:r>
-        <w:rPr>
-          <w:lang w:val="bg-BG"/>
-        </w:rPr>
-        <w:t xml:space="preserve"> на </w:t>
-      </w:r>
-      <w:r>
-        <w:rPr>
-          <w:lang w:val="bg-BG"/>
-        </w:rPr>
-        <w:t>карта</w:t>
-      </w:r>
-      <w:r>
-        <w:rPr>
-          <w:lang w:val="bg-BG"/>
-        </w:rPr>
-        <w:t xml:space="preserve">, след което заявката се </w:t>
-      </w:r>
-      <w:r>
-        <w:rPr>
-          <w:lang w:val="bg-BG"/>
-        </w:rPr>
-        <w:t>валидира и в зависимост от резултата системата взема едно от следните действия – създава картата или обработва съобщение за грешка.</w:t>
+        <w:t>Подпроцесът представя стъпките при подаване на заявка за създаване на карта. Актьорът попълва молбата за създаване на карта, след което заявката се валидира и в зависимост от резултата системата взема едно от следните действия – създава картата или обработва съобщение за грешка.</w:t>
       </w:r>
     </w:p>
     <w:p>
@@ -11121,6 +11082,7 @@
       <w:r>
         <w:rPr>
           <w:noProof/>
+          <w:lang w:val="en-GB" w:eastAsia="en-GB"/>
         </w:rPr>
         <w:drawing>
           <wp:inline distT="0" distB="0" distL="0" distR="0" wp14:anchorId="399936C9" wp14:editId="45D79369">
@@ -11222,55 +11184,7 @@
         <w:rPr>
           <w:lang w:val="bg-BG"/>
         </w:rPr>
-        <w:t>Подпроцесът представя стъпките п</w:t>
-      </w:r>
-      <w:r>
-        <w:rPr>
-          <w:lang w:val="bg-BG"/>
-        </w:rPr>
-        <w:t>ри подаване на заявка за смяна</w:t>
-      </w:r>
-      <w:r>
-        <w:rPr>
-          <w:lang w:val="bg-BG"/>
-        </w:rPr>
-        <w:t xml:space="preserve"> на </w:t>
-      </w:r>
-      <w:r>
-        <w:rPr>
-          <w:lang w:val="bg-BG"/>
-        </w:rPr>
-        <w:t>ПИН</w:t>
-      </w:r>
-      <w:r>
-        <w:rPr>
-          <w:lang w:val="bg-BG"/>
-        </w:rPr>
-        <w:t xml:space="preserve">. Актьорът попълва молбата за </w:t>
-      </w:r>
-      <w:r>
-        <w:rPr>
-          <w:lang w:val="bg-BG"/>
-        </w:rPr>
-        <w:t>смяна на ПИН</w:t>
-      </w:r>
-      <w:r>
-        <w:rPr>
-          <w:lang w:val="bg-BG"/>
-        </w:rPr>
-        <w:t xml:space="preserve">, след което заявката се валидира и в зависимост от резултата системата взема едно от следните действия – </w:t>
-      </w:r>
-      <w:r>
-        <w:rPr>
-          <w:lang w:val="bg-BG"/>
-        </w:rPr>
-        <w:t>записва нововъведеният ПИН</w:t>
-      </w:r>
-      <w:r>
-        <w:rPr>
-          <w:lang w:val="bg-BG"/>
-        </w:rPr>
-        <w:t xml:space="preserve"> или обработва съобщение за грешка.</w:t>
+        <w:t>Подпроцесът представя стъпките при подаване на заявка за смяна на ПИН. Актьорът попълва молбата за смяна на ПИН, след което заявката се валидира и в зависимост от резултата системата взема едно от следните действия – записва нововъведеният ПИН или обработва съобщение за грешка.</w:t>
       </w:r>
     </w:p>
     <w:p>
@@ -11300,13 +11214,7 @@
         <w:rPr>
           <w:lang w:val="bg-BG"/>
         </w:rPr>
-        <w:t xml:space="preserve">Подпроцесът цели да представи стъпките свързани със </w:t>
-      </w:r>
-      <w:r>
-        <w:rPr>
-          <w:lang w:val="bg-BG"/>
-        </w:rPr>
-        <w:t>смяната на ПИН на карта.</w:t>
+        <w:t>Подпроцесът цели да представи стъпките свързани със смяната на ПИН на карта.</w:t>
       </w:r>
     </w:p>
     <w:p>
@@ -11334,6 +11242,7 @@
       <w:r>
         <w:rPr>
           <w:noProof/>
+          <w:lang w:val="en-GB" w:eastAsia="en-GB"/>
         </w:rPr>
         <w:drawing>
           <wp:inline distT="0" distB="0" distL="0" distR="0" wp14:anchorId="7A3F0D8A" wp14:editId="5FF764A3">
@@ -11435,43 +11344,7 @@
         <w:rPr>
           <w:lang w:val="bg-BG"/>
         </w:rPr>
-        <w:t xml:space="preserve">Подпроцесът представя стъпките при подаване на заявка за </w:t>
-      </w:r>
-      <w:r>
-        <w:rPr>
-          <w:lang w:val="bg-BG"/>
-        </w:rPr>
-        <w:t>анулиране на карта</w:t>
-      </w:r>
-      <w:r>
-        <w:rPr>
-          <w:lang w:val="bg-BG"/>
-        </w:rPr>
-        <w:t xml:space="preserve">. Актьорът попълва молбата за </w:t>
-      </w:r>
-      <w:r>
-        <w:rPr>
-          <w:lang w:val="bg-BG"/>
-        </w:rPr>
-        <w:t>анулиране на картата</w:t>
-      </w:r>
-      <w:r>
-        <w:rPr>
-          <w:lang w:val="bg-BG"/>
-        </w:rPr>
-        <w:t xml:space="preserve">, след което заявката се валидира и в зависимост от резултата системата взема едно от следните действия – </w:t>
-      </w:r>
-      <w:r>
-        <w:rPr>
-          <w:lang w:val="bg-BG"/>
-        </w:rPr>
-        <w:t>анулира картата</w:t>
-      </w:r>
-      <w:r>
-        <w:rPr>
-          <w:lang w:val="bg-BG"/>
-        </w:rPr>
-        <w:t xml:space="preserve"> или обработва съобщение за грешка.</w:t>
+        <w:t>Подпроцесът представя стъпките при подаване на заявка за анулиране на карта. Актьорът попълва молбата за анулиране на картата, след което заявката се валидира и в зависимост от резултата системата взема едно от следните действия – анулира картата или обработва съобщение за грешка.</w:t>
       </w:r>
     </w:p>
     <w:p>
@@ -11501,25 +11374,7 @@
         <w:rPr>
           <w:lang w:val="bg-BG"/>
         </w:rPr>
-        <w:t xml:space="preserve">Подпроцесът цели да представи стъпките свързани </w:t>
-      </w:r>
-      <w:r>
-        <w:rPr>
-          <w:lang w:val="bg-BG"/>
-        </w:rPr>
-        <w:t>с анулирането</w:t>
-      </w:r>
-      <w:r>
-        <w:rPr>
-          <w:lang w:val="bg-BG"/>
-        </w:rPr>
-        <w:t xml:space="preserve"> на карта</w:t>
-      </w:r>
-      <w:r>
-        <w:rPr>
-          <w:lang w:val="bg-BG"/>
-        </w:rPr>
-        <w:t>.</w:t>
+        <w:t>Подпроцесът цели да представи стъпките свързани с анулирането на карта.</w:t>
       </w:r>
     </w:p>
     <w:p>
@@ -11548,6 +11403,7 @@
       <w:r>
         <w:rPr>
           <w:noProof/>
+          <w:lang w:val="en-GB" w:eastAsia="en-GB"/>
         </w:rPr>
         <w:drawing>
           <wp:inline distT="0" distB="0" distL="0" distR="0" wp14:anchorId="30DCA4A5" wp14:editId="1BA52935">
@@ -11838,6 +11694,7 @@
       <w:r>
         <w:rPr>
           <w:noProof/>
+          <w:lang w:val="en-GB" w:eastAsia="en-GB"/>
         </w:rPr>
         <w:drawing>
           <wp:inline distT="0" distB="0" distL="0" distR="0" wp14:anchorId="2A2A92DF" wp14:editId="3E514CD4">
@@ -12128,6 +11985,7 @@
       <w:r>
         <w:rPr>
           <w:noProof/>
+          <w:lang w:val="en-GB" w:eastAsia="en-GB"/>
         </w:rPr>
         <w:drawing>
           <wp:inline distT="0" distB="0" distL="0" distR="0" wp14:anchorId="4FFD365C" wp14:editId="401B3CFE">
@@ -12394,6 +12252,7 @@
       <w:r>
         <w:rPr>
           <w:noProof/>
+          <w:lang w:val="en-GB" w:eastAsia="en-GB"/>
         </w:rPr>
         <w:drawing>
           <wp:inline distT="0" distB="0" distL="0" distR="0" wp14:anchorId="6FFFA061" wp14:editId="3CB8ADB6">
@@ -12648,6 +12507,7 @@
       <w:r>
         <w:rPr>
           <w:noProof/>
+          <w:lang w:val="en-GB" w:eastAsia="en-GB"/>
         </w:rPr>
         <w:drawing>
           <wp:inline distT="0" distB="0" distL="0" distR="0" wp14:anchorId="13ECFE5B" wp14:editId="05E6975E">
@@ -12859,6 +12719,7 @@
       <w:r>
         <w:rPr>
           <w:noProof/>
+          <w:lang w:val="en-GB" w:eastAsia="en-GB"/>
         </w:rPr>
         <w:drawing>
           <wp:inline distT="0" distB="0" distL="0" distR="0" wp14:anchorId="7A49AE5D" wp14:editId="77B30EFB">
@@ -13077,6 +12938,7 @@
       <w:r>
         <w:rPr>
           <w:noProof/>
+          <w:lang w:val="en-GB" w:eastAsia="en-GB"/>
         </w:rPr>
         <w:lastRenderedPageBreak/>
         <w:drawing>
@@ -13304,6 +13166,7 @@
       <w:r>
         <w:rPr>
           <w:noProof/>
+          <w:lang w:val="en-GB" w:eastAsia="en-GB"/>
         </w:rPr>
         <w:drawing>
           <wp:inline distT="0" distB="0" distL="0" distR="0" wp14:anchorId="59605329" wp14:editId="5F6340DB">
@@ -13541,6 +13404,7 @@
       <w:r>
         <w:rPr>
           <w:noProof/>
+          <w:lang w:val="en-GB" w:eastAsia="en-GB"/>
         </w:rPr>
         <w:drawing>
           <wp:inline distT="0" distB="0" distL="0" distR="0" wp14:anchorId="22F97509" wp14:editId="570B8D4B">
@@ -13613,7 +13477,7 @@
 </file>
 
 <file path=word/endnotes.xml><?xml version="1.0" encoding="utf-8"?>
-<w:endnotes xmlns:wpc="http://schemas.microsoft.com/office/word/2010/wordprocessingCanvas" xmlns:cx="http://schemas.microsoft.com/office/drawing/2014/chartex" xmlns:mc="http://schemas.openxmlformats.org/markup-compatibility/2006" xmlns:o="urn:schemas-microsoft-com:office:office" xmlns:r="http://schemas.openxmlformats.org/officeDocument/2006/relationships" xmlns:m="http://schemas.openxmlformats.org/officeDocument/2006/math" xmlns:v="urn:schemas-microsoft-com:vml" xmlns:wp14="http://schemas.microsoft.com/office/word/2010/wordprocessingDrawing" xmlns:wp="http://schemas.openxmlformats.org/drawingml/2006/wordprocessingDrawing" xmlns:w10="urn:schemas-microsoft-com:office:word" xmlns:w="http://schemas.openxmlformats.org/wordprocessingml/2006/main" xmlns:w14="http://schemas.microsoft.com/office/word/2010/wordml" xmlns:w15="http://schemas.microsoft.com/office/word/2012/wordml" xmlns:w16se="http://schemas.microsoft.com/office/word/2015/wordml/symex" xmlns:wpg="http://schemas.microsoft.com/office/word/2010/wordprocessingGroup" xmlns:wpi="http://schemas.microsoft.com/office/word/2010/wordprocessingInk" xmlns:wne="http://schemas.microsoft.com/office/word/2006/wordml" xmlns:wps="http://schemas.microsoft.com/office/word/2010/wordprocessingShape" mc:Ignorable="w14 w15 w16se wp14">
+<w:endnotes xmlns:wpc="http://schemas.microsoft.com/office/word/2010/wordprocessingCanvas" xmlns:cx="http://schemas.microsoft.com/office/drawing/2014/chartex" xmlns:cx1="http://schemas.microsoft.com/office/drawing/2015/9/8/chartex" xmlns:mc="http://schemas.openxmlformats.org/markup-compatibility/2006" xmlns:o="urn:schemas-microsoft-com:office:office" xmlns:r="http://schemas.openxmlformats.org/officeDocument/2006/relationships" xmlns:m="http://schemas.openxmlformats.org/officeDocument/2006/math" xmlns:v="urn:schemas-microsoft-com:vml" xmlns:wp14="http://schemas.microsoft.com/office/word/2010/wordprocessingDrawing" xmlns:wp="http://schemas.openxmlformats.org/drawingml/2006/wordprocessingDrawing" xmlns:w10="urn:schemas-microsoft-com:office:word" xmlns:w="http://schemas.openxmlformats.org/wordprocessingml/2006/main" xmlns:w14="http://schemas.microsoft.com/office/word/2010/wordml" xmlns:w15="http://schemas.microsoft.com/office/word/2012/wordml" xmlns:w16se="http://schemas.microsoft.com/office/word/2015/wordml/symex" xmlns:wpg="http://schemas.microsoft.com/office/word/2010/wordprocessingGroup" xmlns:wpi="http://schemas.microsoft.com/office/word/2010/wordprocessingInk" xmlns:wne="http://schemas.microsoft.com/office/word/2006/wordml" xmlns:wps="http://schemas.microsoft.com/office/word/2010/wordprocessingShape" mc:Ignorable="w14 w15 w16se wp14">
   <w:endnote w:type="separator" w:id="-1">
     <w:p>
       <w:pPr>
@@ -13638,7 +13502,7 @@
 </file>
 
 <file path=word/footer1.xml><?xml version="1.0" encoding="utf-8"?>
-<w:ftr xmlns:wpc="http://schemas.microsoft.com/office/word/2010/wordprocessingCanvas" xmlns:cx="http://schemas.microsoft.com/office/drawing/2014/chartex" xmlns:mc="http://schemas.openxmlformats.org/markup-compatibility/2006" xmlns:o="urn:schemas-microsoft-com:office:office" xmlns:r="http://schemas.openxmlformats.org/officeDocument/2006/relationships" xmlns:m="http://schemas.openxmlformats.org/officeDocument/2006/math" xmlns:v="urn:schemas-microsoft-com:vml" xmlns:wp14="http://schemas.microsoft.com/office/word/2010/wordprocessingDrawing" xmlns:wp="http://schemas.openxmlformats.org/drawingml/2006/wordprocessingDrawing" xmlns:w10="urn:schemas-microsoft-com:office:word" xmlns:w="http://schemas.openxmlformats.org/wordprocessingml/2006/main" xmlns:w14="http://schemas.microsoft.com/office/word/2010/wordml" xmlns:w15="http://schemas.microsoft.com/office/word/2012/wordml" xmlns:w16se="http://schemas.microsoft.com/office/word/2015/wordml/symex" xmlns:wpg="http://schemas.microsoft.com/office/word/2010/wordprocessingGroup" xmlns:wpi="http://schemas.microsoft.com/office/word/2010/wordprocessingInk" xmlns:wne="http://schemas.microsoft.com/office/word/2006/wordml" xmlns:wps="http://schemas.microsoft.com/office/word/2010/wordprocessingShape" mc:Ignorable="w14 w15 w16se wp14">
+<w:ftr xmlns:wpc="http://schemas.microsoft.com/office/word/2010/wordprocessingCanvas" xmlns:cx="http://schemas.microsoft.com/office/drawing/2014/chartex" xmlns:cx1="http://schemas.microsoft.com/office/drawing/2015/9/8/chartex" xmlns:mc="http://schemas.openxmlformats.org/markup-compatibility/2006" xmlns:o="urn:schemas-microsoft-com:office:office" xmlns:r="http://schemas.openxmlformats.org/officeDocument/2006/relationships" xmlns:m="http://schemas.openxmlformats.org/officeDocument/2006/math" xmlns:v="urn:schemas-microsoft-com:vml" xmlns:wp14="http://schemas.microsoft.com/office/word/2010/wordprocessingDrawing" xmlns:wp="http://schemas.openxmlformats.org/drawingml/2006/wordprocessingDrawing" xmlns:w10="urn:schemas-microsoft-com:office:word" xmlns:w="http://schemas.openxmlformats.org/wordprocessingml/2006/main" xmlns:w14="http://schemas.microsoft.com/office/word/2010/wordml" xmlns:w15="http://schemas.microsoft.com/office/word/2012/wordml" xmlns:w16se="http://schemas.microsoft.com/office/word/2015/wordml/symex" xmlns:wpg="http://schemas.microsoft.com/office/word/2010/wordprocessingGroup" xmlns:wpi="http://schemas.microsoft.com/office/word/2010/wordprocessingInk" xmlns:wne="http://schemas.microsoft.com/office/word/2006/wordml" xmlns:wps="http://schemas.microsoft.com/office/word/2010/wordprocessingShape" mc:Ignorable="w14 w15 w16se wp14">
   <w:p>
     <w:pPr>
       <w:pStyle w:val="Footer"/>
@@ -13676,7 +13540,7 @@
 </file>
 
 <file path=word/footer2.xml><?xml version="1.0" encoding="utf-8"?>
-<w:ftr xmlns:wpc="http://schemas.microsoft.com/office/word/2010/wordprocessingCanvas" xmlns:cx="http://schemas.microsoft.com/office/drawing/2014/chartex" xmlns:mc="http://schemas.openxmlformats.org/markup-compatibility/2006" xmlns:o="urn:schemas-microsoft-com:office:office" xmlns:r="http://schemas.openxmlformats.org/officeDocument/2006/relationships" xmlns:m="http://schemas.openxmlformats.org/officeDocument/2006/math" xmlns:v="urn:schemas-microsoft-com:vml" xmlns:wp14="http://schemas.microsoft.com/office/word/2010/wordprocessingDrawing" xmlns:wp="http://schemas.openxmlformats.org/drawingml/2006/wordprocessingDrawing" xmlns:w10="urn:schemas-microsoft-com:office:word" xmlns:w="http://schemas.openxmlformats.org/wordprocessingml/2006/main" xmlns:w14="http://schemas.microsoft.com/office/word/2010/wordml" xmlns:w15="http://schemas.microsoft.com/office/word/2012/wordml" xmlns:w16se="http://schemas.microsoft.com/office/word/2015/wordml/symex" xmlns:wpg="http://schemas.microsoft.com/office/word/2010/wordprocessingGroup" xmlns:wpi="http://schemas.microsoft.com/office/word/2010/wordprocessingInk" xmlns:wne="http://schemas.microsoft.com/office/word/2006/wordml" xmlns:wps="http://schemas.microsoft.com/office/word/2010/wordprocessingShape" mc:Ignorable="w14 w15 w16se wp14">
+<w:ftr xmlns:wpc="http://schemas.microsoft.com/office/word/2010/wordprocessingCanvas" xmlns:cx="http://schemas.microsoft.com/office/drawing/2014/chartex" xmlns:cx1="http://schemas.microsoft.com/office/drawing/2015/9/8/chartex" xmlns:mc="http://schemas.openxmlformats.org/markup-compatibility/2006" xmlns:o="urn:schemas-microsoft-com:office:office" xmlns:r="http://schemas.openxmlformats.org/officeDocument/2006/relationships" xmlns:m="http://schemas.openxmlformats.org/officeDocument/2006/math" xmlns:v="urn:schemas-microsoft-com:vml" xmlns:wp14="http://schemas.microsoft.com/office/word/2010/wordprocessingDrawing" xmlns:wp="http://schemas.openxmlformats.org/drawingml/2006/wordprocessingDrawing" xmlns:w10="urn:schemas-microsoft-com:office:word" xmlns:w="http://schemas.openxmlformats.org/wordprocessingml/2006/main" xmlns:w14="http://schemas.microsoft.com/office/word/2010/wordml" xmlns:w15="http://schemas.microsoft.com/office/word/2012/wordml" xmlns:w16se="http://schemas.microsoft.com/office/word/2015/wordml/symex" xmlns:wpg="http://schemas.microsoft.com/office/word/2010/wordprocessingGroup" xmlns:wpi="http://schemas.microsoft.com/office/word/2010/wordprocessingInk" xmlns:wne="http://schemas.microsoft.com/office/word/2006/wordml" xmlns:wps="http://schemas.microsoft.com/office/word/2010/wordprocessingShape" mc:Ignorable="w14 w15 w16se wp14">
   <w:tbl>
     <w:tblPr>
       <w:tblW w:w="0" w:type="auto"/>
@@ -13814,7 +13678,7 @@
               <w:rStyle w:val="PageNumber"/>
               <w:noProof/>
             </w:rPr>
-            <w:t>3</w:t>
+            <w:t>6</w:t>
           </w:r>
           <w:r>
             <w:rPr>
@@ -13872,7 +13736,7 @@
 </file>
 
 <file path=word/footer3.xml><?xml version="1.0" encoding="utf-8"?>
-<w:ftr xmlns:wpc="http://schemas.microsoft.com/office/word/2010/wordprocessingCanvas" xmlns:cx="http://schemas.microsoft.com/office/drawing/2014/chartex" xmlns:mc="http://schemas.openxmlformats.org/markup-compatibility/2006" xmlns:o="urn:schemas-microsoft-com:office:office" xmlns:r="http://schemas.openxmlformats.org/officeDocument/2006/relationships" xmlns:m="http://schemas.openxmlformats.org/officeDocument/2006/math" xmlns:v="urn:schemas-microsoft-com:vml" xmlns:wp14="http://schemas.microsoft.com/office/word/2010/wordprocessingDrawing" xmlns:wp="http://schemas.openxmlformats.org/drawingml/2006/wordprocessingDrawing" xmlns:w10="urn:schemas-microsoft-com:office:word" xmlns:w="http://schemas.openxmlformats.org/wordprocessingml/2006/main" xmlns:w14="http://schemas.microsoft.com/office/word/2010/wordml" xmlns:w15="http://schemas.microsoft.com/office/word/2012/wordml" xmlns:w16se="http://schemas.microsoft.com/office/word/2015/wordml/symex" xmlns:wpg="http://schemas.microsoft.com/office/word/2010/wordprocessingGroup" xmlns:wpi="http://schemas.microsoft.com/office/word/2010/wordprocessingInk" xmlns:wne="http://schemas.microsoft.com/office/word/2006/wordml" xmlns:wps="http://schemas.microsoft.com/office/word/2010/wordprocessingShape" mc:Ignorable="w14 w15 w16se wp14">
+<w:ftr xmlns:wpc="http://schemas.microsoft.com/office/word/2010/wordprocessingCanvas" xmlns:cx="http://schemas.microsoft.com/office/drawing/2014/chartex" xmlns:cx1="http://schemas.microsoft.com/office/drawing/2015/9/8/chartex" xmlns:mc="http://schemas.openxmlformats.org/markup-compatibility/2006" xmlns:o="urn:schemas-microsoft-com:office:office" xmlns:r="http://schemas.openxmlformats.org/officeDocument/2006/relationships" xmlns:m="http://schemas.openxmlformats.org/officeDocument/2006/math" xmlns:v="urn:schemas-microsoft-com:vml" xmlns:wp14="http://schemas.microsoft.com/office/word/2010/wordprocessingDrawing" xmlns:wp="http://schemas.openxmlformats.org/drawingml/2006/wordprocessingDrawing" xmlns:w10="urn:schemas-microsoft-com:office:word" xmlns:w="http://schemas.openxmlformats.org/wordprocessingml/2006/main" xmlns:w14="http://schemas.microsoft.com/office/word/2010/wordml" xmlns:w15="http://schemas.microsoft.com/office/word/2012/wordml" xmlns:w16se="http://schemas.microsoft.com/office/word/2015/wordml/symex" xmlns:wpg="http://schemas.microsoft.com/office/word/2010/wordprocessingGroup" xmlns:wpi="http://schemas.microsoft.com/office/word/2010/wordprocessingInk" xmlns:wne="http://schemas.microsoft.com/office/word/2006/wordml" xmlns:wps="http://schemas.microsoft.com/office/word/2010/wordprocessingShape" mc:Ignorable="w14 w15 w16se wp14">
   <w:p>
     <w:pPr>
       <w:pStyle w:val="Footer"/>
@@ -13882,7 +13746,7 @@
 </file>
 
 <file path=word/footnotes.xml><?xml version="1.0" encoding="utf-8"?>
-<w:footnotes xmlns:wpc="http://schemas.microsoft.com/office/word/2010/wordprocessingCanvas" xmlns:cx="http://schemas.microsoft.com/office/drawing/2014/chartex" xmlns:mc="http://schemas.openxmlformats.org/markup-compatibility/2006" xmlns:o="urn:schemas-microsoft-com:office:office" xmlns:r="http://schemas.openxmlformats.org/officeDocument/2006/relationships" xmlns:m="http://schemas.openxmlformats.org/officeDocument/2006/math" xmlns:v="urn:schemas-microsoft-com:vml" xmlns:wp14="http://schemas.microsoft.com/office/word/2010/wordprocessingDrawing" xmlns:wp="http://schemas.openxmlformats.org/drawingml/2006/wordprocessingDrawing" xmlns:w10="urn:schemas-microsoft-com:office:word" xmlns:w="http://schemas.openxmlformats.org/wordprocessingml/2006/main" xmlns:w14="http://schemas.microsoft.com/office/word/2010/wordml" xmlns:w15="http://schemas.microsoft.com/office/word/2012/wordml" xmlns:w16se="http://schemas.microsoft.com/office/word/2015/wordml/symex" xmlns:wpg="http://schemas.microsoft.com/office/word/2010/wordprocessingGroup" xmlns:wpi="http://schemas.microsoft.com/office/word/2010/wordprocessingInk" xmlns:wne="http://schemas.microsoft.com/office/word/2006/wordml" xmlns:wps="http://schemas.microsoft.com/office/word/2010/wordprocessingShape" mc:Ignorable="w14 w15 w16se wp14">
+<w:footnotes xmlns:wpc="http://schemas.microsoft.com/office/word/2010/wordprocessingCanvas" xmlns:cx="http://schemas.microsoft.com/office/drawing/2014/chartex" xmlns:cx1="http://schemas.microsoft.com/office/drawing/2015/9/8/chartex" xmlns:mc="http://schemas.openxmlformats.org/markup-compatibility/2006" xmlns:o="urn:schemas-microsoft-com:office:office" xmlns:r="http://schemas.openxmlformats.org/officeDocument/2006/relationships" xmlns:m="http://schemas.openxmlformats.org/officeDocument/2006/math" xmlns:v="urn:schemas-microsoft-com:vml" xmlns:wp14="http://schemas.microsoft.com/office/word/2010/wordprocessingDrawing" xmlns:wp="http://schemas.openxmlformats.org/drawingml/2006/wordprocessingDrawing" xmlns:w10="urn:schemas-microsoft-com:office:word" xmlns:w="http://schemas.openxmlformats.org/wordprocessingml/2006/main" xmlns:w14="http://schemas.microsoft.com/office/word/2010/wordml" xmlns:w15="http://schemas.microsoft.com/office/word/2012/wordml" xmlns:w16se="http://schemas.microsoft.com/office/word/2015/wordml/symex" xmlns:wpg="http://schemas.microsoft.com/office/word/2010/wordprocessingGroup" xmlns:wpi="http://schemas.microsoft.com/office/word/2010/wordprocessingInk" xmlns:wne="http://schemas.microsoft.com/office/word/2006/wordml" xmlns:wps="http://schemas.microsoft.com/office/word/2010/wordprocessingShape" mc:Ignorable="w14 w15 w16se wp14">
   <w:footnote w:type="separator" w:id="-1">
     <w:p>
       <w:pPr>
@@ -13907,7 +13771,7 @@
 </file>
 
 <file path=word/header1.xml><?xml version="1.0" encoding="utf-8"?>
-<w:hdr xmlns:wpc="http://schemas.microsoft.com/office/word/2010/wordprocessingCanvas" xmlns:cx="http://schemas.microsoft.com/office/drawing/2014/chartex" xmlns:mc="http://schemas.openxmlformats.org/markup-compatibility/2006" xmlns:o="urn:schemas-microsoft-com:office:office" xmlns:r="http://schemas.openxmlformats.org/officeDocument/2006/relationships" xmlns:m="http://schemas.openxmlformats.org/officeDocument/2006/math" xmlns:v="urn:schemas-microsoft-com:vml" xmlns:wp14="http://schemas.microsoft.com/office/word/2010/wordprocessingDrawing" xmlns:wp="http://schemas.openxmlformats.org/drawingml/2006/wordprocessingDrawing" xmlns:w10="urn:schemas-microsoft-com:office:word" xmlns:w="http://schemas.openxmlformats.org/wordprocessingml/2006/main" xmlns:w14="http://schemas.microsoft.com/office/word/2010/wordml" xmlns:w15="http://schemas.microsoft.com/office/word/2012/wordml" xmlns:w16se="http://schemas.microsoft.com/office/word/2015/wordml/symex" xmlns:wpg="http://schemas.microsoft.com/office/word/2010/wordprocessingGroup" xmlns:wpi="http://schemas.microsoft.com/office/word/2010/wordprocessingInk" xmlns:wne="http://schemas.microsoft.com/office/word/2006/wordml" xmlns:wps="http://schemas.microsoft.com/office/word/2010/wordprocessingShape" mc:Ignorable="w14 w15 w16se wp14">
+<w:hdr xmlns:wpc="http://schemas.microsoft.com/office/word/2010/wordprocessingCanvas" xmlns:cx="http://schemas.microsoft.com/office/drawing/2014/chartex" xmlns:cx1="http://schemas.microsoft.com/office/drawing/2015/9/8/chartex" xmlns:mc="http://schemas.openxmlformats.org/markup-compatibility/2006" xmlns:o="urn:schemas-microsoft-com:office:office" xmlns:r="http://schemas.openxmlformats.org/officeDocument/2006/relationships" xmlns:m="http://schemas.openxmlformats.org/officeDocument/2006/math" xmlns:v="urn:schemas-microsoft-com:vml" xmlns:wp14="http://schemas.microsoft.com/office/word/2010/wordprocessingDrawing" xmlns:wp="http://schemas.openxmlformats.org/drawingml/2006/wordprocessingDrawing" xmlns:w10="urn:schemas-microsoft-com:office:word" xmlns:w="http://schemas.openxmlformats.org/wordprocessingml/2006/main" xmlns:w14="http://schemas.microsoft.com/office/word/2010/wordml" xmlns:w15="http://schemas.microsoft.com/office/word/2012/wordml" xmlns:w16se="http://schemas.microsoft.com/office/word/2015/wordml/symex" xmlns:wpg="http://schemas.microsoft.com/office/word/2010/wordprocessingGroup" xmlns:wpi="http://schemas.microsoft.com/office/word/2010/wordprocessingInk" xmlns:wne="http://schemas.microsoft.com/office/word/2006/wordml" xmlns:wps="http://schemas.microsoft.com/office/word/2010/wordprocessingShape" mc:Ignorable="w14 w15 w16se wp14">
   <w:p>
     <w:pPr>
       <w:rPr>
@@ -13969,7 +13833,7 @@
 </file>
 
 <file path=word/header2.xml><?xml version="1.0" encoding="utf-8"?>
-<w:hdr xmlns:wpc="http://schemas.microsoft.com/office/word/2010/wordprocessingCanvas" xmlns:cx="http://schemas.microsoft.com/office/drawing/2014/chartex" xmlns:mc="http://schemas.openxmlformats.org/markup-compatibility/2006" xmlns:o="urn:schemas-microsoft-com:office:office" xmlns:r="http://schemas.openxmlformats.org/officeDocument/2006/relationships" xmlns:m="http://schemas.openxmlformats.org/officeDocument/2006/math" xmlns:v="urn:schemas-microsoft-com:vml" xmlns:wp14="http://schemas.microsoft.com/office/word/2010/wordprocessingDrawing" xmlns:wp="http://schemas.openxmlformats.org/drawingml/2006/wordprocessingDrawing" xmlns:w10="urn:schemas-microsoft-com:office:word" xmlns:w="http://schemas.openxmlformats.org/wordprocessingml/2006/main" xmlns:w14="http://schemas.microsoft.com/office/word/2010/wordml" xmlns:w15="http://schemas.microsoft.com/office/word/2012/wordml" xmlns:w16se="http://schemas.microsoft.com/office/word/2015/wordml/symex" xmlns:wpg="http://schemas.microsoft.com/office/word/2010/wordprocessingGroup" xmlns:wpi="http://schemas.microsoft.com/office/word/2010/wordprocessingInk" xmlns:wne="http://schemas.microsoft.com/office/word/2006/wordml" xmlns:wps="http://schemas.microsoft.com/office/word/2010/wordprocessingShape" mc:Ignorable="w14 w15 w16se wp14">
+<w:hdr xmlns:wpc="http://schemas.microsoft.com/office/word/2010/wordprocessingCanvas" xmlns:cx="http://schemas.microsoft.com/office/drawing/2014/chartex" xmlns:cx1="http://schemas.microsoft.com/office/drawing/2015/9/8/chartex" xmlns:mc="http://schemas.openxmlformats.org/markup-compatibility/2006" xmlns:o="urn:schemas-microsoft-com:office:office" xmlns:r="http://schemas.openxmlformats.org/officeDocument/2006/relationships" xmlns:m="http://schemas.openxmlformats.org/officeDocument/2006/math" xmlns:v="urn:schemas-microsoft-com:vml" xmlns:wp14="http://schemas.microsoft.com/office/word/2010/wordprocessingDrawing" xmlns:wp="http://schemas.openxmlformats.org/drawingml/2006/wordprocessingDrawing" xmlns:w10="urn:schemas-microsoft-com:office:word" xmlns:w="http://schemas.openxmlformats.org/wordprocessingml/2006/main" xmlns:w14="http://schemas.microsoft.com/office/word/2010/wordml" xmlns:w15="http://schemas.microsoft.com/office/word/2012/wordml" xmlns:w16se="http://schemas.microsoft.com/office/word/2015/wordml/symex" xmlns:wpg="http://schemas.microsoft.com/office/word/2010/wordprocessingGroup" xmlns:wpi="http://schemas.microsoft.com/office/word/2010/wordprocessingInk" xmlns:wne="http://schemas.microsoft.com/office/word/2006/wordml" xmlns:wps="http://schemas.microsoft.com/office/word/2010/wordprocessingShape" mc:Ignorable="w14 w15 w16se wp14">
   <w:tbl>
     <w:tblPr>
       <w:tblW w:w="0" w:type="auto"/>
@@ -14082,7 +13946,7 @@
 </file>
 
 <file path=word/header3.xml><?xml version="1.0" encoding="utf-8"?>
-<w:hdr xmlns:wpc="http://schemas.microsoft.com/office/word/2010/wordprocessingCanvas" xmlns:cx="http://schemas.microsoft.com/office/drawing/2014/chartex" xmlns:mc="http://schemas.openxmlformats.org/markup-compatibility/2006" xmlns:o="urn:schemas-microsoft-com:office:office" xmlns:r="http://schemas.openxmlformats.org/officeDocument/2006/relationships" xmlns:m="http://schemas.openxmlformats.org/officeDocument/2006/math" xmlns:v="urn:schemas-microsoft-com:vml" xmlns:wp14="http://schemas.microsoft.com/office/word/2010/wordprocessingDrawing" xmlns:wp="http://schemas.openxmlformats.org/drawingml/2006/wordprocessingDrawing" xmlns:w10="urn:schemas-microsoft-com:office:word" xmlns:w="http://schemas.openxmlformats.org/wordprocessingml/2006/main" xmlns:w14="http://schemas.microsoft.com/office/word/2010/wordml" xmlns:w15="http://schemas.microsoft.com/office/word/2012/wordml" xmlns:w16se="http://schemas.microsoft.com/office/word/2015/wordml/symex" xmlns:wpg="http://schemas.microsoft.com/office/word/2010/wordprocessingGroup" xmlns:wpi="http://schemas.microsoft.com/office/word/2010/wordprocessingInk" xmlns:wne="http://schemas.microsoft.com/office/word/2006/wordml" xmlns:wps="http://schemas.microsoft.com/office/word/2010/wordprocessingShape" mc:Ignorable="w14 w15 w16se wp14">
+<w:hdr xmlns:wpc="http://schemas.microsoft.com/office/word/2010/wordprocessingCanvas" xmlns:cx="http://schemas.microsoft.com/office/drawing/2014/chartex" xmlns:cx1="http://schemas.microsoft.com/office/drawing/2015/9/8/chartex" xmlns:mc="http://schemas.openxmlformats.org/markup-compatibility/2006" xmlns:o="urn:schemas-microsoft-com:office:office" xmlns:r="http://schemas.openxmlformats.org/officeDocument/2006/relationships" xmlns:m="http://schemas.openxmlformats.org/officeDocument/2006/math" xmlns:v="urn:schemas-microsoft-com:vml" xmlns:wp14="http://schemas.microsoft.com/office/word/2010/wordprocessingDrawing" xmlns:wp="http://schemas.openxmlformats.org/drawingml/2006/wordprocessingDrawing" xmlns:w10="urn:schemas-microsoft-com:office:word" xmlns:w="http://schemas.openxmlformats.org/wordprocessingml/2006/main" xmlns:w14="http://schemas.microsoft.com/office/word/2010/wordml" xmlns:w15="http://schemas.microsoft.com/office/word/2012/wordml" xmlns:w16se="http://schemas.microsoft.com/office/word/2015/wordml/symex" xmlns:wpg="http://schemas.microsoft.com/office/word/2010/wordprocessingGroup" xmlns:wpi="http://schemas.microsoft.com/office/word/2010/wordprocessingInk" xmlns:wne="http://schemas.microsoft.com/office/word/2006/wordml" xmlns:wps="http://schemas.microsoft.com/office/word/2010/wordprocessingShape" mc:Ignorable="w14 w15 w16se wp14">
   <w:p>
     <w:pPr>
       <w:pStyle w:val="Header"/>
@@ -14092,7 +13956,7 @@
 </file>
 
 <file path=word/numbering.xml><?xml version="1.0" encoding="utf-8"?>
-<w:numbering xmlns:wpc="http://schemas.microsoft.com/office/word/2010/wordprocessingCanvas" xmlns:cx="http://schemas.microsoft.com/office/drawing/2014/chartex" xmlns:mc="http://schemas.openxmlformats.org/markup-compatibility/2006" xmlns:o="urn:schemas-microsoft-com:office:office" xmlns:r="http://schemas.openxmlformats.org/officeDocument/2006/relationships" xmlns:m="http://schemas.openxmlformats.org/officeDocument/2006/math" xmlns:v="urn:schemas-microsoft-com:vml" xmlns:wp14="http://schemas.microsoft.com/office/word/2010/wordprocessingDrawing" xmlns:wp="http://schemas.openxmlformats.org/drawingml/2006/wordprocessingDrawing" xmlns:w10="urn:schemas-microsoft-com:office:word" xmlns:w="http://schemas.openxmlformats.org/wordprocessingml/2006/main" xmlns:w14="http://schemas.microsoft.com/office/word/2010/wordml" xmlns:w15="http://schemas.microsoft.com/office/word/2012/wordml" xmlns:w16se="http://schemas.microsoft.com/office/word/2015/wordml/symex" xmlns:wpg="http://schemas.microsoft.com/office/word/2010/wordprocessingGroup" xmlns:wpi="http://schemas.microsoft.com/office/word/2010/wordprocessingInk" xmlns:wne="http://schemas.microsoft.com/office/word/2006/wordml" xmlns:wps="http://schemas.microsoft.com/office/word/2010/wordprocessingShape" mc:Ignorable="w14 w15 w16se wp14">
+<w:numbering xmlns:wpc="http://schemas.microsoft.com/office/word/2010/wordprocessingCanvas" xmlns:cx="http://schemas.microsoft.com/office/drawing/2014/chartex" xmlns:cx1="http://schemas.microsoft.com/office/drawing/2015/9/8/chartex" xmlns:mc="http://schemas.openxmlformats.org/markup-compatibility/2006" xmlns:o="urn:schemas-microsoft-com:office:office" xmlns:r="http://schemas.openxmlformats.org/officeDocument/2006/relationships" xmlns:m="http://schemas.openxmlformats.org/officeDocument/2006/math" xmlns:v="urn:schemas-microsoft-com:vml" xmlns:wp14="http://schemas.microsoft.com/office/word/2010/wordprocessingDrawing" xmlns:wp="http://schemas.openxmlformats.org/drawingml/2006/wordprocessingDrawing" xmlns:w10="urn:schemas-microsoft-com:office:word" xmlns:w="http://schemas.openxmlformats.org/wordprocessingml/2006/main" xmlns:w14="http://schemas.microsoft.com/office/word/2010/wordml" xmlns:w15="http://schemas.microsoft.com/office/word/2012/wordml" xmlns:w16se="http://schemas.microsoft.com/office/word/2015/wordml/symex" xmlns:wpg="http://schemas.microsoft.com/office/word/2010/wordprocessingGroup" xmlns:wpi="http://schemas.microsoft.com/office/word/2010/wordprocessingInk" xmlns:wne="http://schemas.microsoft.com/office/word/2006/wordml" xmlns:wps="http://schemas.microsoft.com/office/word/2010/wordprocessingShape" mc:Ignorable="w14 w15 w16se wp14">
   <w:abstractNum w:abstractNumId="0" w15:restartNumberingAfterBreak="0">
     <w:nsid w:val="FFFFFFFB"/>
     <w:multiLevelType w:val="multilevel"/>
@@ -17734,7 +17598,7 @@
 </file>
 
 <file path=customXml/itemProps1.xml><?xml version="1.0" encoding="utf-8"?>
-<ds:datastoreItem xmlns:ds="http://schemas.openxmlformats.org/officeDocument/2006/customXml" ds:itemID="{2B4DF6F7-AB08-4FC1-BE24-D6C9AB9EBA4C}">
+<ds:datastoreItem xmlns:ds="http://schemas.openxmlformats.org/officeDocument/2006/customXml" ds:itemID="{F1D62D8F-FA3C-4C94-A13B-67973582AE09}">
   <ds:schemaRefs>
     <ds:schemaRef ds:uri="http://schemas.openxmlformats.org/officeDocument/2006/bibliography"/>
   </ds:schemaRefs>

</xml_diff>